<commit_message>
Fix em alguns dos artefatos
</commit_message>
<xml_diff>
--- a/01. Declaração do escopo.docx
+++ b/01. Declaração do escopo.docx
@@ -1,6 +1,6 @@
 
 <file path=word/document.xml><?xml version="1.0" encoding="utf-8"?>
-<w:document xmlns:wpc="http://schemas.microsoft.com/office/word/2010/wordprocessingCanvas" xmlns:cx="http://schemas.microsoft.com/office/drawing/2014/chartex" xmlns:cx1="http://schemas.microsoft.com/office/drawing/2015/9/8/chartex" xmlns:cx2="http://schemas.microsoft.com/office/drawing/2015/10/21/chartex" xmlns:cx3="http://schemas.microsoft.com/office/drawing/2016/5/9/chartex" xmlns:cx4="http://schemas.microsoft.com/office/drawing/2016/5/10/chartex" xmlns:cx5="http://schemas.microsoft.com/office/drawing/2016/5/11/chartex" xmlns:cx6="http://schemas.microsoft.com/office/drawing/2016/5/12/chartex" xmlns:cx7="http://schemas.microsoft.com/office/drawing/2016/5/13/chartex" xmlns:cx8="http://schemas.microsoft.com/office/drawing/2016/5/14/chartex" xmlns:mc="http://schemas.openxmlformats.org/markup-compatibility/2006" xmlns:aink="http://schemas.microsoft.com/office/drawing/2016/ink" xmlns:am3d="http://schemas.microsoft.com/office/drawing/2017/model3d" xmlns:o="urn:schemas-microsoft-com:office:office" xmlns:r="http://schemas.openxmlformats.org/officeDocument/2006/relationships" xmlns:m="http://schemas.openxmlformats.org/officeDocument/2006/math" xmlns:v="urn:schemas-microsoft-com:vml" xmlns:wp14="http://schemas.microsoft.com/office/word/2010/wordprocessingDrawing" xmlns:wp="http://schemas.openxmlformats.org/drawingml/2006/wordprocessingDrawing" xmlns:w10="urn:schemas-microsoft-com:office:word" xmlns:w="http://schemas.openxmlformats.org/wordprocessingml/2006/main" xmlns:w14="http://schemas.microsoft.com/office/word/2010/wordml" xmlns:w15="http://schemas.microsoft.com/office/word/2012/wordml" xmlns:w16cid="http://schemas.microsoft.com/office/word/2016/wordml/cid" xmlns:w16se="http://schemas.microsoft.com/office/word/2015/wordml/symex" xmlns:wpg="http://schemas.microsoft.com/office/word/2010/wordprocessingGroup" xmlns:wpi="http://schemas.microsoft.com/office/word/2010/wordprocessingInk" xmlns:wne="http://schemas.microsoft.com/office/word/2006/wordml" xmlns:wps="http://schemas.microsoft.com/office/word/2010/wordprocessingShape" mc:Ignorable="w14 w15 w16se w16cid wp14">
+<w:document xmlns:wpc="http://schemas.microsoft.com/office/word/2010/wordprocessingCanvas" xmlns:cx="http://schemas.microsoft.com/office/drawing/2014/chartex" xmlns:cx1="http://schemas.microsoft.com/office/drawing/2015/9/8/chartex" xmlns:cx2="http://schemas.microsoft.com/office/drawing/2015/10/21/chartex" xmlns:cx3="http://schemas.microsoft.com/office/drawing/2016/5/9/chartex" xmlns:cx4="http://schemas.microsoft.com/office/drawing/2016/5/10/chartex" xmlns:cx5="http://schemas.microsoft.com/office/drawing/2016/5/11/chartex" xmlns:cx6="http://schemas.microsoft.com/office/drawing/2016/5/12/chartex" xmlns:cx7="http://schemas.microsoft.com/office/drawing/2016/5/13/chartex" xmlns:cx8="http://schemas.microsoft.com/office/drawing/2016/5/14/chartex" xmlns:mc="http://schemas.openxmlformats.org/markup-compatibility/2006" xmlns:aink="http://schemas.microsoft.com/office/drawing/2016/ink" xmlns:am3d="http://schemas.microsoft.com/office/drawing/2017/model3d" xmlns:o="urn:schemas-microsoft-com:office:office" xmlns:r="http://schemas.openxmlformats.org/officeDocument/2006/relationships" xmlns:m="http://schemas.openxmlformats.org/officeDocument/2006/math" xmlns:v="urn:schemas-microsoft-com:vml" xmlns:wp14="http://schemas.microsoft.com/office/word/2010/wordprocessingDrawing" xmlns:wp="http://schemas.openxmlformats.org/drawingml/2006/wordprocessingDrawing" xmlns:w10="urn:schemas-microsoft-com:office:word" xmlns:w="http://schemas.openxmlformats.org/wordprocessingml/2006/main" xmlns:w14="http://schemas.microsoft.com/office/word/2010/wordml" xmlns:w15="http://schemas.microsoft.com/office/word/2012/wordml" xmlns:w16cex="http://schemas.microsoft.com/office/word/2018/wordml/cex" xmlns:w16cid="http://schemas.microsoft.com/office/word/2016/wordml/cid" xmlns:w16="http://schemas.microsoft.com/office/word/2018/wordml" xmlns:w16se="http://schemas.microsoft.com/office/word/2015/wordml/symex" xmlns:wpg="http://schemas.microsoft.com/office/word/2010/wordprocessingGroup" xmlns:wpi="http://schemas.microsoft.com/office/word/2010/wordprocessingInk" xmlns:wne="http://schemas.microsoft.com/office/word/2006/wordml" xmlns:wps="http://schemas.microsoft.com/office/word/2010/wordprocessingShape" mc:Ignorable="w14 w15 w16se w16cid w16 w16cex wp14">
   <w:body>
     <w:p>
       <w:pPr>
@@ -15,8 +15,6 @@
           <w:szCs w:val="36"/>
         </w:rPr>
       </w:pPr>
-      <w:bookmarkStart w:id="0" w:name="_GoBack"/>
-      <w:bookmarkEnd w:id="0"/>
       <w:r>
         <w:rPr>
           <w:b/>
@@ -317,6 +315,16 @@
           <w:sz w:val="24"/>
           <w:szCs w:val="24"/>
         </w:rPr>
+        <w:t xml:space="preserve">de </w:t>
+      </w:r>
+      <w:r>
+        <w:rPr>
+          <w:rFonts w:ascii="Times New Roman" w:hAnsi="Times New Roman" w:cs="Times New Roman"/>
+          <w:i/>
+          <w:iCs/>
+          <w:sz w:val="24"/>
+          <w:szCs w:val="24"/>
+        </w:rPr>
         <w:t>Vibração</w:t>
       </w:r>
       <w:r>
@@ -503,8 +511,50 @@
           <w:sz w:val="24"/>
           <w:szCs w:val="24"/>
         </w:rPr>
-        <w:t>Comunicação por Bluetooth e/ou Gateway</w:t>
-      </w:r>
+        <w:t>Comunicação por Bluetooth</w:t>
+      </w:r>
+      <w:r>
+        <w:rPr>
+          <w:rFonts w:ascii="Times New Roman" w:hAnsi="Times New Roman" w:cs="Times New Roman"/>
+          <w:i/>
+          <w:iCs/>
+          <w:sz w:val="24"/>
+          <w:szCs w:val="24"/>
+        </w:rPr>
+        <w:t xml:space="preserve">, </w:t>
+      </w:r>
+      <w:r>
+        <w:rPr>
+          <w:rFonts w:ascii="Times New Roman" w:hAnsi="Times New Roman" w:cs="Times New Roman"/>
+          <w:i/>
+          <w:iCs/>
+          <w:sz w:val="24"/>
+          <w:szCs w:val="24"/>
+        </w:rPr>
+        <w:t>Gateway</w:t>
+      </w:r>
+      <w:r>
+        <w:rPr>
+          <w:rFonts w:ascii="Times New Roman" w:hAnsi="Times New Roman" w:cs="Times New Roman"/>
+          <w:i/>
+          <w:iCs/>
+          <w:sz w:val="24"/>
+          <w:szCs w:val="24"/>
+        </w:rPr>
+        <w:t xml:space="preserve">, WiFi, </w:t>
+      </w:r>
+      <w:proofErr w:type="spellStart"/>
+      <w:r>
+        <w:rPr>
+          <w:rFonts w:ascii="Times New Roman" w:hAnsi="Times New Roman" w:cs="Times New Roman"/>
+          <w:i/>
+          <w:iCs/>
+          <w:sz w:val="24"/>
+          <w:szCs w:val="24"/>
+        </w:rPr>
+        <w:t>etc</w:t>
+      </w:r>
+      <w:proofErr w:type="spellEnd"/>
     </w:p>
     <w:p>
       <w:pPr>
@@ -635,7 +685,7 @@
 </file>
 
 <file path=word/numbering.xml><?xml version="1.0" encoding="utf-8"?>
-<w:numbering xmlns:wpc="http://schemas.microsoft.com/office/word/2010/wordprocessingCanvas" xmlns:cx="http://schemas.microsoft.com/office/drawing/2014/chartex" xmlns:cx1="http://schemas.microsoft.com/office/drawing/2015/9/8/chartex" xmlns:cx2="http://schemas.microsoft.com/office/drawing/2015/10/21/chartex" xmlns:cx3="http://schemas.microsoft.com/office/drawing/2016/5/9/chartex" xmlns:cx4="http://schemas.microsoft.com/office/drawing/2016/5/10/chartex" xmlns:cx5="http://schemas.microsoft.com/office/drawing/2016/5/11/chartex" xmlns:cx6="http://schemas.microsoft.com/office/drawing/2016/5/12/chartex" xmlns:cx7="http://schemas.microsoft.com/office/drawing/2016/5/13/chartex" xmlns:cx8="http://schemas.microsoft.com/office/drawing/2016/5/14/chartex" xmlns:mc="http://schemas.openxmlformats.org/markup-compatibility/2006" xmlns:aink="http://schemas.microsoft.com/office/drawing/2016/ink" xmlns:am3d="http://schemas.microsoft.com/office/drawing/2017/model3d" xmlns:o="urn:schemas-microsoft-com:office:office" xmlns:r="http://schemas.openxmlformats.org/officeDocument/2006/relationships" xmlns:m="http://schemas.openxmlformats.org/officeDocument/2006/math" xmlns:v="urn:schemas-microsoft-com:vml" xmlns:wp14="http://schemas.microsoft.com/office/word/2010/wordprocessingDrawing" xmlns:wp="http://schemas.openxmlformats.org/drawingml/2006/wordprocessingDrawing" xmlns:w10="urn:schemas-microsoft-com:office:word" xmlns:w="http://schemas.openxmlformats.org/wordprocessingml/2006/main" xmlns:w14="http://schemas.microsoft.com/office/word/2010/wordml" xmlns:w15="http://schemas.microsoft.com/office/word/2012/wordml" xmlns:w16cid="http://schemas.microsoft.com/office/word/2016/wordml/cid" xmlns:w16se="http://schemas.microsoft.com/office/word/2015/wordml/symex" xmlns:wpg="http://schemas.microsoft.com/office/word/2010/wordprocessingGroup" xmlns:wpi="http://schemas.microsoft.com/office/word/2010/wordprocessingInk" xmlns:wne="http://schemas.microsoft.com/office/word/2006/wordml" xmlns:wps="http://schemas.microsoft.com/office/word/2010/wordprocessingShape" mc:Ignorable="w14 w15 w16se w16cid wp14">
+<w:numbering xmlns:wpc="http://schemas.microsoft.com/office/word/2010/wordprocessingCanvas" xmlns:cx="http://schemas.microsoft.com/office/drawing/2014/chartex" xmlns:cx1="http://schemas.microsoft.com/office/drawing/2015/9/8/chartex" xmlns:cx2="http://schemas.microsoft.com/office/drawing/2015/10/21/chartex" xmlns:cx3="http://schemas.microsoft.com/office/drawing/2016/5/9/chartex" xmlns:cx4="http://schemas.microsoft.com/office/drawing/2016/5/10/chartex" xmlns:cx5="http://schemas.microsoft.com/office/drawing/2016/5/11/chartex" xmlns:cx6="http://schemas.microsoft.com/office/drawing/2016/5/12/chartex" xmlns:cx7="http://schemas.microsoft.com/office/drawing/2016/5/13/chartex" xmlns:cx8="http://schemas.microsoft.com/office/drawing/2016/5/14/chartex" xmlns:mc="http://schemas.openxmlformats.org/markup-compatibility/2006" xmlns:aink="http://schemas.microsoft.com/office/drawing/2016/ink" xmlns:am3d="http://schemas.microsoft.com/office/drawing/2017/model3d" xmlns:o="urn:schemas-microsoft-com:office:office" xmlns:r="http://schemas.openxmlformats.org/officeDocument/2006/relationships" xmlns:m="http://schemas.openxmlformats.org/officeDocument/2006/math" xmlns:v="urn:schemas-microsoft-com:vml" xmlns:wp14="http://schemas.microsoft.com/office/word/2010/wordprocessingDrawing" xmlns:wp="http://schemas.openxmlformats.org/drawingml/2006/wordprocessingDrawing" xmlns:w10="urn:schemas-microsoft-com:office:word" xmlns:w="http://schemas.openxmlformats.org/wordprocessingml/2006/main" xmlns:w14="http://schemas.microsoft.com/office/word/2010/wordml" xmlns:w15="http://schemas.microsoft.com/office/word/2012/wordml" xmlns:w16cex="http://schemas.microsoft.com/office/word/2018/wordml/cex" xmlns:w16cid="http://schemas.microsoft.com/office/word/2016/wordml/cid" xmlns:w16="http://schemas.microsoft.com/office/word/2018/wordml" xmlns:w16se="http://schemas.microsoft.com/office/word/2015/wordml/symex" xmlns:wpg="http://schemas.microsoft.com/office/word/2010/wordprocessingGroup" xmlns:wpi="http://schemas.microsoft.com/office/word/2010/wordprocessingInk" xmlns:wne="http://schemas.microsoft.com/office/word/2006/wordml" xmlns:wps="http://schemas.microsoft.com/office/word/2010/wordprocessingShape" mc:Ignorable="w14 w15 w16se w16cid w16 w16cex wp14">
   <w:numPicBullet w:numPicBulletId="0">
     <w:pict>
       <v:shapetype id="_x0000_t75" coordsize="21600,21600" o:spt="75" o:preferrelative="t" path="m@4@5l@4@11@9@11@9@5xe" filled="f" stroked="f">
@@ -657,7 +707,7 @@
         <v:path o:extrusionok="f" gradientshapeok="t" o:connecttype="rect"/>
         <o:lock v:ext="edit" aspectratio="t"/>
       </v:shapetype>
-      <v:shape id="_x0000_i1027" type="#_x0000_t75" style="width:11.25pt;height:11.25pt" o:bullet="t">
+      <v:shape id="_x0000_i1057" type="#_x0000_t75" style="width:11.25pt;height:11.25pt" o:bullet="t">
         <v:imagedata r:id="rId1" o:title="mso8FE1"/>
       </v:shape>
     </w:pict>
@@ -1198,7 +1248,7 @@
 </file>
 
 <file path=word/styles.xml><?xml version="1.0" encoding="utf-8"?>
-<w:styles xmlns:mc="http://schemas.openxmlformats.org/markup-compatibility/2006" xmlns:r="http://schemas.openxmlformats.org/officeDocument/2006/relationships" xmlns:w="http://schemas.openxmlformats.org/wordprocessingml/2006/main" xmlns:w14="http://schemas.microsoft.com/office/word/2010/wordml" xmlns:w15="http://schemas.microsoft.com/office/word/2012/wordml" xmlns:w16cid="http://schemas.microsoft.com/office/word/2016/wordml/cid" xmlns:w16se="http://schemas.microsoft.com/office/word/2015/wordml/symex" mc:Ignorable="w14 w15 w16se w16cid">
+<w:styles xmlns:mc="http://schemas.openxmlformats.org/markup-compatibility/2006" xmlns:r="http://schemas.openxmlformats.org/officeDocument/2006/relationships" xmlns:w="http://schemas.openxmlformats.org/wordprocessingml/2006/main" xmlns:w14="http://schemas.microsoft.com/office/word/2010/wordml" xmlns:w15="http://schemas.microsoft.com/office/word/2012/wordml" xmlns:w16cex="http://schemas.microsoft.com/office/word/2018/wordml/cex" xmlns:w16cid="http://schemas.microsoft.com/office/word/2016/wordml/cid" xmlns:w16="http://schemas.microsoft.com/office/word/2018/wordml" xmlns:w16se="http://schemas.microsoft.com/office/word/2015/wordml/symex" mc:Ignorable="w14 w15 w16se w16cid w16 w16cex">
   <w:docDefaults>
     <w:rPrDefault>
       <w:rPr>

</xml_diff>

<commit_message>
Algumas reanálises dos artefatos 01-14
</commit_message>
<xml_diff>
--- a/01. Declaração do escopo.docx
+++ b/01. Declaração do escopo.docx
@@ -130,7 +130,71 @@
           <w:sz w:val="24"/>
           <w:szCs w:val="24"/>
         </w:rPr>
-        <w:t xml:space="preserve">No mundo todo, milhões de motores elétricos são aplicados nos mais diversos segmentos da indústria. Para que tudo funcione perfeitamente, revisões tem que ser feitas periodicamente, com isso precisamos verificar motor por motor para saber como anda o seu desempenho e se ele ainda funciona. </w:t>
+        <w:t xml:space="preserve">No mundo todo, milhões de motores elétricos são aplicados nos mais diversos segmentos da indústria. Para que tudo funcione perfeitamente, revisões </w:t>
+      </w:r>
+      <w:r>
+        <w:rPr>
+          <w:rFonts w:ascii="Times New Roman" w:hAnsi="Times New Roman" w:cs="Times New Roman"/>
+          <w:sz w:val="24"/>
+          <w:szCs w:val="24"/>
+        </w:rPr>
+        <w:t>precisam</w:t>
+      </w:r>
+      <w:r>
+        <w:rPr>
+          <w:rFonts w:ascii="Times New Roman" w:hAnsi="Times New Roman" w:cs="Times New Roman"/>
+          <w:sz w:val="24"/>
+          <w:szCs w:val="24"/>
+        </w:rPr>
+        <w:t xml:space="preserve"> ser feitas periodicamente, </w:t>
+      </w:r>
+      <w:r>
+        <w:rPr>
+          <w:rFonts w:ascii="Times New Roman" w:hAnsi="Times New Roman" w:cs="Times New Roman"/>
+          <w:sz w:val="24"/>
+          <w:szCs w:val="24"/>
+        </w:rPr>
+        <w:t xml:space="preserve">e, </w:t>
+      </w:r>
+      <w:r>
+        <w:rPr>
+          <w:rFonts w:ascii="Times New Roman" w:hAnsi="Times New Roman" w:cs="Times New Roman"/>
+          <w:sz w:val="24"/>
+          <w:szCs w:val="24"/>
+        </w:rPr>
+        <w:t>com isso</w:t>
+      </w:r>
+      <w:r>
+        <w:rPr>
+          <w:rFonts w:ascii="Times New Roman" w:hAnsi="Times New Roman" w:cs="Times New Roman"/>
+          <w:sz w:val="24"/>
+          <w:szCs w:val="24"/>
+        </w:rPr>
+        <w:t>,</w:t>
+      </w:r>
+      <w:r>
+        <w:rPr>
+          <w:rFonts w:ascii="Times New Roman" w:hAnsi="Times New Roman" w:cs="Times New Roman"/>
+          <w:sz w:val="24"/>
+          <w:szCs w:val="24"/>
+        </w:rPr>
+        <w:t xml:space="preserve"> precisamos verificar motor por motor para saber como anda o seu desempenho e se ele </w:t>
+      </w:r>
+      <w:r>
+        <w:rPr>
+          <w:rFonts w:ascii="Times New Roman" w:hAnsi="Times New Roman" w:cs="Times New Roman"/>
+          <w:sz w:val="24"/>
+          <w:szCs w:val="24"/>
+        </w:rPr>
+        <w:t>continua operando normalmente</w:t>
+      </w:r>
+      <w:r>
+        <w:rPr>
+          <w:rFonts w:ascii="Times New Roman" w:hAnsi="Times New Roman" w:cs="Times New Roman"/>
+          <w:sz w:val="24"/>
+          <w:szCs w:val="24"/>
+        </w:rPr>
+        <w:t xml:space="preserve">. </w:t>
       </w:r>
       <w:r>
         <w:rPr>
@@ -146,7 +210,39 @@
           <w:sz w:val="24"/>
           <w:szCs w:val="24"/>
         </w:rPr>
-        <w:t>emanda muito tempo, além de muitas vezes só sabermos quando um motor está ruim quando ele de fato para de funcionar, o que gera mais gastos.</w:t>
+        <w:t xml:space="preserve">emanda muito tempo, além de muitas vezes só </w:t>
+      </w:r>
+      <w:r>
+        <w:rPr>
+          <w:rFonts w:ascii="Times New Roman" w:hAnsi="Times New Roman" w:cs="Times New Roman"/>
+          <w:sz w:val="24"/>
+          <w:szCs w:val="24"/>
+        </w:rPr>
+        <w:t>descobriremos que um motor estava com algum defeito</w:t>
+      </w:r>
+      <w:r>
+        <w:rPr>
+          <w:rFonts w:ascii="Times New Roman" w:hAnsi="Times New Roman" w:cs="Times New Roman"/>
+          <w:sz w:val="24"/>
+          <w:szCs w:val="24"/>
+        </w:rPr>
+        <w:t xml:space="preserve"> quando ele de fato para de funcionar, o que gera </w:t>
+      </w:r>
+      <w:r>
+        <w:rPr>
+          <w:rFonts w:ascii="Times New Roman" w:hAnsi="Times New Roman" w:cs="Times New Roman"/>
+          <w:sz w:val="24"/>
+          <w:szCs w:val="24"/>
+        </w:rPr>
+        <w:t xml:space="preserve">ainda </w:t>
+      </w:r>
+      <w:r>
+        <w:rPr>
+          <w:rFonts w:ascii="Times New Roman" w:hAnsi="Times New Roman" w:cs="Times New Roman"/>
+          <w:sz w:val="24"/>
+          <w:szCs w:val="24"/>
+        </w:rPr>
+        <w:t>mais gastos.</w:t>
       </w:r>
     </w:p>
     <w:p>
@@ -541,20 +637,18 @@
           <w:sz w:val="24"/>
           <w:szCs w:val="24"/>
         </w:rPr>
-        <w:t xml:space="preserve">, WiFi, </w:t>
-      </w:r>
-      <w:proofErr w:type="spellStart"/>
-      <w:r>
-        <w:rPr>
-          <w:rFonts w:ascii="Times New Roman" w:hAnsi="Times New Roman" w:cs="Times New Roman"/>
-          <w:i/>
-          <w:iCs/>
-          <w:sz w:val="24"/>
-          <w:szCs w:val="24"/>
-        </w:rPr>
-        <w:t>etc</w:t>
-      </w:r>
-      <w:proofErr w:type="spellEnd"/>
+        <w:t>, WiFi, etc</w:t>
+      </w:r>
+      <w:r>
+        <w:rPr>
+          <w:rFonts w:ascii="Times New Roman" w:hAnsi="Times New Roman" w:cs="Times New Roman"/>
+          <w:i/>
+          <w:iCs/>
+          <w:sz w:val="24"/>
+          <w:szCs w:val="24"/>
+        </w:rPr>
+        <w:t>.</w:t>
+      </w:r>
     </w:p>
     <w:p>
       <w:pPr>

</xml_diff>